<commit_message>
new changes applied on 12/12/2020
</commit_message>
<xml_diff>
--- a/portfolio/static/portfolio/New_resume.docx
+++ b/portfolio/static/portfolio/New_resume.docx
@@ -113,104 +113,23 @@
           <w:sz w:val="21"/>
           <w:szCs w:val="21"/>
         </w:rPr>
-        <w:t xml:space="preserve">Driven </w:t>
-      </w:r>
-      <w:r>
-        <w:rPr>
-          <w:rFonts w:asciiTheme="minorHAnsi" w:hAnsiTheme="minorHAnsi" w:cstheme="minorHAnsi"/>
-          <w:sz w:val="21"/>
-          <w:szCs w:val="21"/>
-        </w:rPr>
-        <w:t xml:space="preserve">Engineer </w:t>
-      </w:r>
-      <w:r>
-        <w:rPr>
-          <w:rFonts w:asciiTheme="minorHAnsi" w:hAnsiTheme="minorHAnsi" w:cstheme="minorHAnsi"/>
-          <w:sz w:val="21"/>
-          <w:szCs w:val="21"/>
-        </w:rPr>
-        <w:t xml:space="preserve">with proven experience </w:t>
-      </w:r>
-      <w:bookmarkStart w:id="3" w:name="_Hlk49599763"/>
-      <w:r>
-        <w:rPr>
-          <w:rFonts w:asciiTheme="minorHAnsi" w:hAnsiTheme="minorHAnsi" w:cstheme="minorHAnsi"/>
-          <w:sz w:val="21"/>
-          <w:szCs w:val="21"/>
-        </w:rPr>
-        <w:t xml:space="preserve">in delivering robust and secure solutions for healthcare facilities. </w:t>
-      </w:r>
-      <w:bookmarkStart w:id="4" w:name="_Hlk49599753"/>
-      <w:bookmarkEnd w:id="3"/>
-      <w:r>
-        <w:rPr>
-          <w:rFonts w:asciiTheme="minorHAnsi" w:hAnsiTheme="minorHAnsi" w:cstheme="minorHAnsi"/>
-          <w:sz w:val="21"/>
-          <w:szCs w:val="21"/>
-        </w:rPr>
-        <w:t>Proficient</w:t>
-      </w:r>
-      <w:bookmarkStart w:id="5" w:name="_Hlk49600889"/>
-      <w:bookmarkEnd w:id="4"/>
-      <w:r>
-        <w:rPr>
-          <w:rFonts w:asciiTheme="minorHAnsi" w:hAnsiTheme="minorHAnsi" w:cstheme="minorHAnsi"/>
-          <w:sz w:val="21"/>
-          <w:szCs w:val="21"/>
-        </w:rPr>
-        <w:t xml:space="preserve"> in python, advanced SQL, </w:t>
-      </w:r>
-      <w:r>
-        <w:rPr>
-          <w:rFonts w:asciiTheme="minorHAnsi" w:hAnsiTheme="minorHAnsi" w:cstheme="minorHAnsi"/>
-          <w:sz w:val="21"/>
-          <w:szCs w:val="21"/>
-        </w:rPr>
-        <w:t>managed database</w:t>
-      </w:r>
-      <w:r>
-        <w:rPr>
-          <w:rFonts w:asciiTheme="minorHAnsi" w:hAnsiTheme="minorHAnsi" w:cstheme="minorHAnsi"/>
-          <w:sz w:val="21"/>
-          <w:szCs w:val="21"/>
-        </w:rPr>
-        <w:t>/servers and</w:t>
-      </w:r>
-      <w:r>
-        <w:rPr>
-          <w:rFonts w:asciiTheme="minorHAnsi" w:hAnsiTheme="minorHAnsi" w:cstheme="minorHAnsi"/>
-          <w:sz w:val="21"/>
-          <w:szCs w:val="21"/>
-        </w:rPr>
-        <w:t xml:space="preserve"> executed denial prediction mapping using Machine Learning.</w:t>
-      </w:r>
-      <w:bookmarkEnd w:id="5"/>
-      <w:r>
-        <w:rPr>
-          <w:rFonts w:asciiTheme="minorHAnsi" w:hAnsiTheme="minorHAnsi" w:cstheme="minorHAnsi"/>
-          <w:sz w:val="21"/>
-          <w:szCs w:val="21"/>
-        </w:rPr>
-        <w:t xml:space="preserve"> </w:t>
-      </w:r>
-      <w:bookmarkStart w:id="6" w:name="_Hlk49600186"/>
-      <w:r>
-        <w:rPr>
-          <w:rFonts w:asciiTheme="minorHAnsi" w:hAnsiTheme="minorHAnsi" w:cstheme="minorHAnsi"/>
-          <w:sz w:val="21"/>
-          <w:szCs w:val="21"/>
-        </w:rPr>
-        <w:t>Adept at learning and mastering new technology</w:t>
-      </w:r>
-      <w:bookmarkStart w:id="7" w:name="_Hlk49600805"/>
-      <w:bookmarkEnd w:id="6"/>
-      <w:r>
-        <w:rPr>
-          <w:rFonts w:asciiTheme="minorHAnsi" w:hAnsiTheme="minorHAnsi" w:cstheme="minorHAnsi"/>
-          <w:sz w:val="21"/>
-          <w:szCs w:val="21"/>
-        </w:rPr>
-        <w:t xml:space="preserve">. </w:t>
+        <w:t xml:space="preserve">Driven Engineer with proven experience in delivering robust and secure solutions for healthcare facilities. Proficient in python, advanced SQL, managed database/servers, </w:t>
+      </w:r>
+      <w:r>
+        <w:rPr>
+          <w:rFonts w:asciiTheme="minorHAnsi" w:hAnsiTheme="minorHAnsi" w:cstheme="minorHAnsi"/>
+          <w:sz w:val="21"/>
+          <w:szCs w:val="21"/>
+        </w:rPr>
+        <w:t>Power BI</w:t>
+      </w:r>
+      <w:r>
+        <w:rPr>
+          <w:rFonts w:asciiTheme="minorHAnsi" w:hAnsiTheme="minorHAnsi" w:cstheme="minorHAnsi"/>
+          <w:sz w:val="21"/>
+          <w:szCs w:val="21"/>
+        </w:rPr>
+        <w:t xml:space="preserve"> Dashboard and executed denial prediction mapping using Machine Learning. Adept at learning and mastering new technology. </w:t>
       </w:r>
       <w:r>
         <w:rPr>
@@ -227,17 +146,19 @@
           <w:sz w:val="21"/>
           <w:szCs w:val="21"/>
         </w:rPr>
-        <w:t>strong attention to detail</w:t>
-      </w:r>
-      <w:bookmarkEnd w:id="7"/>
-      <w:r>
-        <w:rPr>
-          <w:rFonts w:asciiTheme="minorHAnsi" w:hAnsiTheme="minorHAnsi" w:cstheme="minorHAnsi"/>
-          <w:sz w:val="21"/>
-          <w:szCs w:val="21"/>
-        </w:rPr>
-        <w:t>, problem-solving skills, and completed assigned projects within schedule.</w:t>
-      </w:r>
+        <w:t>strong attention to detail, problem-solving skills, and completed assigned projects within schedule.</w:t>
+      </w:r>
+    </w:p>
+    <w:p>
+      <w:pPr>
+        <w:spacing w:after="0" w:line="264" w:lineRule="auto"/>
+        <w:jc w:val="both"/>
+        <w:rPr>
+          <w:rFonts w:asciiTheme="minorHAnsi" w:hAnsiTheme="minorHAnsi" w:cstheme="minorHAnsi"/>
+          <w:sz w:val="21"/>
+          <w:szCs w:val="21"/>
+        </w:rPr>
+      </w:pPr>
     </w:p>
     <w:p>
       <w:pPr>
@@ -319,7 +240,7 @@
                 <w:szCs w:val="21"/>
               </w:rPr>
             </w:pPr>
-            <w:bookmarkStart w:id="8" w:name="_Hlk49600823"/>
+            <w:bookmarkStart w:id="3" w:name="_Hlk49600823"/>
             <w:r>
               <w:rPr>
                 <w:rFonts w:asciiTheme="minorHAnsi" w:hAnsiTheme="minorHAnsi" w:cstheme="minorHAnsi"/>
@@ -327,7 +248,7 @@
                 <w:sz w:val="21"/>
                 <w:szCs w:val="21"/>
               </w:rPr>
-              <w:t>Python,</w:t>
+              <w:t>SQL,</w:t>
             </w:r>
             <w:r>
               <w:rPr>
@@ -336,7 +257,7 @@
                 <w:sz w:val="21"/>
                 <w:szCs w:val="21"/>
               </w:rPr>
-              <w:t xml:space="preserve"> SQL,</w:t>
+              <w:t xml:space="preserve"> </w:t>
             </w:r>
             <w:r>
               <w:rPr>
@@ -345,9 +266,18 @@
                 <w:sz w:val="21"/>
                 <w:szCs w:val="21"/>
               </w:rPr>
-              <w:t xml:space="preserve"> HTML5, </w:t>
+              <w:t xml:space="preserve">Python, </w:t>
             </w:r>
-            <w:bookmarkEnd w:id="8"/>
+            <w:r>
+              <w:rPr>
+                <w:rFonts w:asciiTheme="minorHAnsi" w:hAnsiTheme="minorHAnsi" w:cstheme="minorHAnsi"/>
+                <w:color w:val="000000" w:themeColor="text1"/>
+                <w:sz w:val="21"/>
+                <w:szCs w:val="21"/>
+              </w:rPr>
+              <w:t xml:space="preserve">HTML5, </w:t>
+            </w:r>
+            <w:bookmarkEnd w:id="3"/>
             <w:r>
               <w:rPr>
                 <w:rFonts w:asciiTheme="minorHAnsi" w:hAnsiTheme="minorHAnsi" w:cstheme="minorHAnsi"/>
@@ -433,7 +363,7 @@
                 <w:sz w:val="21"/>
                 <w:szCs w:val="21"/>
               </w:rPr>
-              <w:t>Tableau</w:t>
+              <w:t>Power BI</w:t>
             </w:r>
             <w:r>
               <w:rPr>
@@ -522,7 +452,7 @@
         </w:rPr>
         <w:t xml:space="preserve"> </w:t>
       </w:r>
-      <w:bookmarkStart w:id="9" w:name="_Hlk49599651"/>
+      <w:bookmarkStart w:id="4" w:name="_Hlk49599651"/>
       <w:r>
         <w:rPr>
           <w:rFonts w:asciiTheme="minorHAnsi" w:hAnsiTheme="minorHAnsi"/>
@@ -532,7 +462,7 @@
         </w:rPr>
         <w:t>New York Institute of Technology</w:t>
       </w:r>
-      <w:bookmarkEnd w:id="9"/>
+      <w:bookmarkEnd w:id="4"/>
       <w:r>
         <w:rPr>
           <w:rFonts w:asciiTheme="minorHAnsi" w:hAnsiTheme="minorHAnsi"/>
@@ -662,7 +592,17 @@
           <w:sz w:val="21"/>
           <w:szCs w:val="22"/>
         </w:rPr>
-        <w:t>Data Engineer</w:t>
+        <w:t xml:space="preserve">Data </w:t>
+      </w:r>
+      <w:r>
+        <w:rPr>
+          <w:rFonts w:asciiTheme="minorHAnsi" w:hAnsiTheme="minorHAnsi"/>
+          <w:b/>
+          <w:color w:val="000000" w:themeColor="text1"/>
+          <w:sz w:val="21"/>
+          <w:szCs w:val="22"/>
+        </w:rPr>
+        <w:t>Engineer</w:t>
       </w:r>
     </w:p>
     <w:p>
@@ -708,7 +648,31 @@
           <w:sz w:val="21"/>
           <w:szCs w:val="22"/>
         </w:rPr>
-        <w:t>Tableau for Data Analysis and Visualization</w:t>
+        <w:t xml:space="preserve">Create </w:t>
+      </w:r>
+      <w:r>
+        <w:rPr>
+          <w:rFonts w:asciiTheme="minorHAnsi" w:hAnsiTheme="minorHAnsi"/>
+          <w:sz w:val="21"/>
+          <w:szCs w:val="22"/>
+        </w:rPr>
+        <w:t>Power BI</w:t>
+      </w:r>
+      <w:r>
+        <w:rPr>
+          <w:rFonts w:asciiTheme="minorHAnsi" w:hAnsiTheme="minorHAnsi"/>
+          <w:sz w:val="21"/>
+          <w:szCs w:val="22"/>
+        </w:rPr>
+        <w:t xml:space="preserve"> dashboard</w:t>
+      </w:r>
+      <w:r>
+        <w:rPr>
+          <w:rFonts w:asciiTheme="minorHAnsi" w:hAnsiTheme="minorHAnsi"/>
+          <w:sz w:val="21"/>
+          <w:szCs w:val="22"/>
+        </w:rPr>
+        <w:t xml:space="preserve"> for Data Analysis and Visualization</w:t>
       </w:r>
       <w:r>
         <w:rPr>
@@ -762,8 +726,6 @@
           <w:szCs w:val="21"/>
         </w:rPr>
       </w:pPr>
-      <w:bookmarkStart w:id="10" w:name="_GoBack"/>
-      <w:bookmarkEnd w:id="10"/>
       <w:r>
         <w:rPr>
           <w:rFonts w:asciiTheme="minorHAnsi" w:hAnsiTheme="minorHAnsi" w:cstheme="minorHAnsi"/>
@@ -805,7 +767,34 @@
           <w:sz w:val="21"/>
           <w:szCs w:val="21"/>
         </w:rPr>
-        <w:t>. Provide data reports and reconciliations.</w:t>
+        <w:t xml:space="preserve">. Provide data </w:t>
+      </w:r>
+      <w:r>
+        <w:rPr>
+          <w:rFonts w:asciiTheme="minorHAnsi" w:hAnsiTheme="minorHAnsi" w:cstheme="minorHAnsi"/>
+          <w:color w:val="000000" w:themeColor="text1"/>
+          <w:sz w:val="21"/>
+          <w:szCs w:val="21"/>
+        </w:rPr>
+        <w:t>reports</w:t>
+      </w:r>
+      <w:r>
+        <w:rPr>
+          <w:rFonts w:asciiTheme="minorHAnsi" w:hAnsiTheme="minorHAnsi" w:cstheme="minorHAnsi"/>
+          <w:color w:val="000000" w:themeColor="text1"/>
+          <w:sz w:val="21"/>
+          <w:szCs w:val="21"/>
+        </w:rPr>
+        <w:t>, reconciliations and updated SSRS reports</w:t>
+      </w:r>
+      <w:r>
+        <w:rPr>
+          <w:rFonts w:asciiTheme="minorHAnsi" w:hAnsiTheme="minorHAnsi" w:cstheme="minorHAnsi"/>
+          <w:color w:val="000000" w:themeColor="text1"/>
+          <w:sz w:val="21"/>
+          <w:szCs w:val="21"/>
+        </w:rPr>
+        <w:t>.</w:t>
       </w:r>
       <w:r>
         <w:rPr>
@@ -853,6 +842,8 @@
         </w:rPr>
         <w:t>.</w:t>
       </w:r>
+      <w:bookmarkStart w:id="5" w:name="_GoBack"/>
+      <w:bookmarkEnd w:id="5"/>
     </w:p>
     <w:p>
       <w:pPr>
@@ -927,7 +918,16 @@
           <w:sz w:val="21"/>
           <w:szCs w:val="21"/>
         </w:rPr>
-        <w:t xml:space="preserve">Tableau </w:t>
+        <w:t>Power BI</w:t>
+      </w:r>
+      <w:r>
+        <w:rPr>
+          <w:rFonts w:asciiTheme="minorHAnsi" w:hAnsiTheme="minorHAnsi" w:cstheme="minorHAnsi"/>
+          <w:color w:val="000000" w:themeColor="text1"/>
+          <w:sz w:val="21"/>
+          <w:szCs w:val="21"/>
+        </w:rPr>
+        <w:t xml:space="preserve"> </w:t>
       </w:r>
       <w:r>
         <w:rPr>
@@ -1103,6 +1103,7 @@
           <w:sz w:val="21"/>
           <w:szCs w:val="22"/>
         </w:rPr>
+        <w:lastRenderedPageBreak/>
         <w:t xml:space="preserve">Key Accomplishments:  </w:t>
       </w:r>
     </w:p>
@@ -1127,7 +1128,6 @@
           <w:szCs w:val="22"/>
           <w:shd w:val="clear" w:color="auto" w:fill="FFFFFF"/>
         </w:rPr>
-        <w:lastRenderedPageBreak/>
         <w:t xml:space="preserve">Maintain the lab and assist students in utilizing lab equipment’s for projects </w:t>
       </w:r>
     </w:p>

</xml_diff>